<commit_message>
Ajuste de imagen y pie
</commit_message>
<xml_diff>
--- a/fuentes/contenidos/grado10/guion02/Cuaderno de estudioMa_10_02.docx
+++ b/fuentes/contenidos/grado10/guion02/Cuaderno de estudioMa_10_02.docx
@@ -64,9 +64,9 @@
           <w:lang w:eastAsia="es-CO"/>
         </w:rPr>
         <w:drawing>
-          <wp:inline distT="0" distB="0" distL="0" distR="0" wp14:anchorId="279BE90F" wp14:editId="34ED5A45">
-            <wp:extent cx="4558352" cy="3408786"/>
-            <wp:effectExtent l="0" t="0" r="0" b="1270"/>
+          <wp:inline distT="0" distB="0" distL="0" distR="0" wp14:anchorId="34C46670" wp14:editId="08498BCF">
+            <wp:extent cx="5315122" cy="4274109"/>
+            <wp:effectExtent l="0" t="0" r="0" b="0"/>
             <wp:docPr id="1" name="Imagen 1"/>
             <wp:cNvGraphicFramePr>
               <a:graphicFrameLocks xmlns:a="http://schemas.openxmlformats.org/drawingml/2006/main" noChangeAspect="1"/>
@@ -87,7 +87,7 @@
                   <pic:spPr>
                     <a:xfrm>
                       <a:off x="0" y="0"/>
-                      <a:ext cx="4563352" cy="3412525"/>
+                      <a:ext cx="5317241" cy="4275813"/>
                     </a:xfrm>
                     <a:prstGeom prst="rect">
                       <a:avLst/>
@@ -99,6 +99,8 @@
           </wp:inline>
         </w:drawing>
       </w:r>
+      <w:bookmarkStart w:id="0" w:name="_GoBack"/>
+      <w:bookmarkEnd w:id="0"/>
     </w:p>
     <w:p>
       <w:pPr>
@@ -881,7 +883,31 @@
         </w:tc>
       </w:tr>
     </w:tbl>
-    <w:p/>
+    <w:p>
+      <w:pPr>
+        <w:rPr>
+          <w:b/>
+        </w:rPr>
+      </w:pPr>
+      <w:r>
+        <w:rPr>
+          <w:b/>
+        </w:rPr>
+        <w:t xml:space="preserve">UBICAR FÓRMULAS DESDE MA_10_02_50 hasta </w:t>
+      </w:r>
+      <w:r>
+        <w:rPr>
+          <w:b/>
+        </w:rPr>
+        <w:t>MA_10_02_5</w:t>
+      </w:r>
+      <w:r>
+        <w:rPr>
+          <w:b/>
+        </w:rPr>
+        <w:t>5</w:t>
+      </w:r>
+    </w:p>
     <w:p>
       <w:r>
         <w:rPr>
@@ -1303,6 +1329,37 @@
         </w:tc>
       </w:tr>
     </w:tbl>
+    <w:p>
+      <w:pPr>
+        <w:rPr>
+          <w:b/>
+        </w:rPr>
+      </w:pPr>
+      <w:r>
+        <w:rPr>
+          <w:b/>
+        </w:rPr>
+        <w:t>UBICAR FÓRMULAS DESDE MA_10_02_5</w:t>
+      </w:r>
+      <w:r>
+        <w:rPr>
+          <w:b/>
+        </w:rPr>
+        <w:t>6</w:t>
+      </w:r>
+      <w:r>
+        <w:rPr>
+          <w:b/>
+        </w:rPr>
+        <w:t xml:space="preserve"> hasta MA_10_02_</w:t>
+      </w:r>
+      <w:r>
+        <w:rPr>
+          <w:b/>
+        </w:rPr>
+        <w:t>61</w:t>
+      </w:r>
+    </w:p>
     <w:p/>
     <w:p>
       <w:r>
@@ -1724,6 +1781,37 @@
         </w:tc>
       </w:tr>
     </w:tbl>
+    <w:p>
+      <w:pPr>
+        <w:rPr>
+          <w:b/>
+        </w:rPr>
+      </w:pPr>
+      <w:r>
+        <w:rPr>
+          <w:b/>
+        </w:rPr>
+        <w:t>UBICAR FÓRMULAS DESDE MA_10_02_</w:t>
+      </w:r>
+      <w:r>
+        <w:rPr>
+          <w:b/>
+        </w:rPr>
+        <w:t>63</w:t>
+      </w:r>
+      <w:r>
+        <w:rPr>
+          <w:b/>
+        </w:rPr>
+        <w:t xml:space="preserve"> hasta MA_10_02_</w:t>
+      </w:r>
+      <w:r>
+        <w:rPr>
+          <w:b/>
+        </w:rPr>
+        <w:t>68</w:t>
+      </w:r>
+    </w:p>
     <w:p/>
     <w:p>
       <w:r>
@@ -1831,10 +1919,10 @@
           <w:lang w:eastAsia="es-CO"/>
         </w:rPr>
         <w:drawing>
-          <wp:inline distT="0" distB="0" distL="0" distR="0" wp14:anchorId="47E8ECEF" wp14:editId="1943CF5B">
-            <wp:extent cx="5612130" cy="1855470"/>
+          <wp:inline distT="0" distB="0" distL="0" distR="0" wp14:anchorId="7A8D29F5" wp14:editId="27C23C7B">
+            <wp:extent cx="5612130" cy="1932940"/>
             <wp:effectExtent l="0" t="0" r="7620" b="0"/>
-            <wp:docPr id="64" name="Imagen 64"/>
+            <wp:docPr id="16" name="Imagen 16"/>
             <wp:cNvGraphicFramePr>
               <a:graphicFrameLocks xmlns:a="http://schemas.openxmlformats.org/drawingml/2006/main" noChangeAspect="1"/>
             </wp:cNvGraphicFramePr>
@@ -1854,7 +1942,7 @@
                   <pic:spPr>
                     <a:xfrm>
                       <a:off x="0" y="0"/>
-                      <a:ext cx="5612130" cy="1855470"/>
+                      <a:ext cx="5612130" cy="1932940"/>
                     </a:xfrm>
                     <a:prstGeom prst="rect">
                       <a:avLst/>
@@ -2446,8 +2534,6 @@
           </wp:inline>
         </w:drawing>
       </w:r>
-      <w:bookmarkStart w:id="0" w:name="_GoBack"/>
-      <w:bookmarkEnd w:id="0"/>
     </w:p>
     <w:p/>
     <w:p>

</xml_diff>